<commit_message>
Creation of class Player and Game and its initial methods
</commit_message>
<xml_diff>
--- a/Planejamento/Projeto_md.docx
+++ b/Planejamento/Projeto_md.docx
@@ -30,13 +30,371 @@
         <w:rPr>
           <w:b/>
         </w:rPr>
-        <w:t>Regras do Jogo</w:t>
-      </w:r>
-      <w:r>
-        <w:rPr>
-          <w:b/>
-        </w:rPr>
-        <w:t xml:space="preserve"> (C#)</w:t>
+        <w:t>Regras do Jogo (C#):</w:t>
+      </w:r>
+    </w:p>
+    <w:p>
+      <w:pPr>
+        <w:pStyle w:val="Paragraphedeliste"/>
+        <w:numPr>
+          <w:ilvl w:val="0"/>
+          <w:numId w:val="2"/>
+        </w:numPr>
+      </w:pPr>
+      <w:r>
+        <w:t>Implementar Classe Player;</w:t>
+      </w:r>
+    </w:p>
+    <w:p>
+      <w:pPr>
+        <w:pStyle w:val="Paragraphedeliste"/>
+        <w:numPr>
+          <w:ilvl w:val="0"/>
+          <w:numId w:val="2"/>
+        </w:numPr>
+      </w:pPr>
+      <w:r>
+        <w:t xml:space="preserve">Os atributos da Classe Player são: </w:t>
+      </w:r>
+    </w:p>
+    <w:p>
+      <w:pPr>
+        <w:pStyle w:val="Paragraphedeliste"/>
+        <w:numPr>
+          <w:ilvl w:val="0"/>
+          <w:numId w:val="3"/>
+        </w:numPr>
+      </w:pPr>
+      <w:r>
+        <w:t>Nome do jogador: Nickname;</w:t>
+      </w:r>
+    </w:p>
+    <w:p>
+      <w:pPr>
+        <w:pStyle w:val="Paragraphedeliste"/>
+        <w:numPr>
+          <w:ilvl w:val="0"/>
+          <w:numId w:val="3"/>
+        </w:numPr>
+      </w:pPr>
+      <w:r>
+        <w:t>Numero de moedas: Number of Coins;</w:t>
+      </w:r>
+    </w:p>
+    <w:p>
+      <w:pPr>
+        <w:pStyle w:val="Paragraphedeliste"/>
+        <w:numPr>
+          <w:ilvl w:val="0"/>
+          <w:numId w:val="3"/>
+        </w:numPr>
+      </w:pPr>
+      <w:r>
+        <w:t>Cartas do jogador []: Cards [];</w:t>
+      </w:r>
+    </w:p>
+    <w:p>
+      <w:pPr>
+        <w:pStyle w:val="Paragraphedeliste"/>
+        <w:numPr>
+          <w:ilvl w:val="0"/>
+          <w:numId w:val="3"/>
+        </w:numPr>
+        <w:rPr>
+          <w:i/>
+        </w:rPr>
+      </w:pPr>
+      <w:r>
+        <w:rPr>
+          <w:i/>
+        </w:rPr>
+        <w:t>Católico/Protestante: Religion;</w:t>
+      </w:r>
+    </w:p>
+    <w:p>
+      <w:pPr>
+        <w:pStyle w:val="Paragraphedeliste"/>
+        <w:numPr>
+          <w:ilvl w:val="0"/>
+          <w:numId w:val="4"/>
+        </w:numPr>
+      </w:pPr>
+      <w:r>
+        <w:t>Os métodos da Classe Player são:</w:t>
+      </w:r>
+    </w:p>
+    <w:p>
+      <w:pPr>
+        <w:pStyle w:val="Paragraphedeliste"/>
+        <w:numPr>
+          <w:ilvl w:val="0"/>
+          <w:numId w:val="5"/>
+        </w:numPr>
+      </w:pPr>
+      <w:r>
+        <w:t>Duque: Compre três moedas; *</w:t>
+      </w:r>
+    </w:p>
+    <w:p>
+      <w:pPr>
+        <w:pStyle w:val="Paragraphedeliste"/>
+        <w:numPr>
+          <w:ilvl w:val="0"/>
+          <w:numId w:val="5"/>
+        </w:numPr>
+      </w:pPr>
+      <w:r>
+        <w:t>Duque: Bloquear o pedido de ajuda (cancela pedido de duas moedas); *</w:t>
+      </w:r>
+    </w:p>
+    <w:p>
+      <w:pPr>
+        <w:pStyle w:val="Paragraphedeliste"/>
+        <w:numPr>
+          <w:ilvl w:val="0"/>
+          <w:numId w:val="5"/>
+        </w:numPr>
+      </w:pPr>
+      <w:r>
+        <w:t>Assassino: Paga três moedas para matar alguém; *</w:t>
+      </w:r>
+    </w:p>
+    <w:p>
+      <w:pPr>
+        <w:pStyle w:val="Paragraphedeliste"/>
+        <w:numPr>
+          <w:ilvl w:val="0"/>
+          <w:numId w:val="5"/>
+        </w:numPr>
+      </w:pPr>
+      <w:r>
+        <w:t>Condessa: Bloqueia o assassino contra ela mesma; *</w:t>
+      </w:r>
+    </w:p>
+    <w:p>
+      <w:pPr>
+        <w:pStyle w:val="Paragraphedeliste"/>
+        <w:numPr>
+          <w:ilvl w:val="0"/>
+          <w:numId w:val="5"/>
+        </w:numPr>
+      </w:pPr>
+      <w:r>
+        <w:t>Capitão: Extorquir (roubar duas moedas); *</w:t>
+      </w:r>
+    </w:p>
+    <w:p>
+      <w:pPr>
+        <w:pStyle w:val="Paragraphedeliste"/>
+        <w:numPr>
+          <w:ilvl w:val="0"/>
+          <w:numId w:val="5"/>
+        </w:numPr>
+      </w:pPr>
+      <w:r>
+        <w:t>Capitão: Bloquear a extorção dele mesmo; *</w:t>
+      </w:r>
+    </w:p>
+    <w:p>
+      <w:pPr>
+        <w:pStyle w:val="Paragraphedeliste"/>
+        <w:numPr>
+          <w:ilvl w:val="0"/>
+          <w:numId w:val="5"/>
+        </w:numPr>
+      </w:pPr>
+      <w:r>
+        <w:t>Embaixador: Sacar duas cartas e devolver duas; *</w:t>
+      </w:r>
+    </w:p>
+    <w:p>
+      <w:pPr>
+        <w:pStyle w:val="Paragraphedeliste"/>
+        <w:numPr>
+          <w:ilvl w:val="0"/>
+          <w:numId w:val="5"/>
+        </w:numPr>
+      </w:pPr>
+      <w:r>
+        <w:t>Comprar uma moeda;</w:t>
+      </w:r>
+    </w:p>
+    <w:p>
+      <w:pPr>
+        <w:pStyle w:val="Paragraphedeliste"/>
+        <w:numPr>
+          <w:ilvl w:val="0"/>
+          <w:numId w:val="5"/>
+        </w:numPr>
+      </w:pPr>
+      <w:r>
+        <w:t>Pedir ajuda externa; *</w:t>
+      </w:r>
+    </w:p>
+    <w:p>
+      <w:pPr>
+        <w:pStyle w:val="Paragraphedeliste"/>
+        <w:numPr>
+          <w:ilvl w:val="0"/>
+          <w:numId w:val="5"/>
+        </w:numPr>
+      </w:pPr>
+      <w:r>
+        <w:t>Golpe de estado (obrigatório para quem possui dez ou mais moedas);</w:t>
+      </w:r>
+    </w:p>
+    <w:p>
+      <w:pPr>
+        <w:pStyle w:val="Paragraphedeliste"/>
+        <w:ind w:left="1440"/>
+      </w:pPr>
+      <w:r>
+        <w:t>*: Ações que dependem da escolha da classe.</w:t>
+      </w:r>
+    </w:p>
+    <w:p>
+      <w:pPr>
+        <w:rPr>
+          <w:b/>
+          <w:lang w:val="fr-FR"/>
+        </w:rPr>
+      </w:pPr>
+      <w:proofErr w:type="spellStart"/>
+      <w:r>
+        <w:rPr>
+          <w:b/>
+          <w:lang w:val="fr-FR"/>
+        </w:rPr>
+        <w:t>Fluxograma</w:t>
+      </w:r>
+      <w:proofErr w:type="spellEnd"/>
+      <w:r>
+        <w:rPr>
+          <w:b/>
+          <w:lang w:val="fr-FR"/>
+        </w:rPr>
+        <w:t xml:space="preserve"> (</w:t>
+      </w:r>
+      <w:proofErr w:type="spellStart"/>
+      <w:r>
+        <w:rPr>
+          <w:b/>
+          <w:lang w:val="fr-FR"/>
+        </w:rPr>
+        <w:t>Unity</w:t>
+      </w:r>
+      <w:proofErr w:type="spellEnd"/>
+      <w:r>
+        <w:rPr>
+          <w:b/>
+          <w:lang w:val="fr-FR"/>
+        </w:rPr>
+        <w:t xml:space="preserve"> + C#)</w:t>
+      </w:r>
+    </w:p>
+    <w:p>
+      <w:pPr>
+        <w:rPr>
+          <w:b/>
+          <w:lang w:val="fr-FR"/>
+        </w:rPr>
+      </w:pPr>
+      <w:proofErr w:type="spellStart"/>
+      <w:r>
+        <w:rPr>
+          <w:b/>
+          <w:lang w:val="fr-FR"/>
+        </w:rPr>
+        <w:t>Rede</w:t>
+      </w:r>
+      <w:proofErr w:type="spellEnd"/>
+      <w:r>
+        <w:rPr>
+          <w:b/>
+          <w:lang w:val="fr-FR"/>
+        </w:rPr>
+        <w:t xml:space="preserve"> (Photon Engine – Plugin </w:t>
+      </w:r>
+      <w:proofErr w:type="spellStart"/>
+      <w:r>
+        <w:rPr>
+          <w:b/>
+          <w:lang w:val="fr-FR"/>
+        </w:rPr>
+        <w:t>Unity</w:t>
+      </w:r>
+      <w:proofErr w:type="spellEnd"/>
+      <w:r>
+        <w:rPr>
+          <w:b/>
+          <w:lang w:val="fr-FR"/>
+        </w:rPr>
+        <w:t>)</w:t>
+      </w:r>
+    </w:p>
+    <w:p>
+      <w:pPr>
+        <w:rPr>
+          <w:b/>
+        </w:rPr>
+      </w:pPr>
+      <w:r>
+        <w:rPr>
+          <w:b/>
+        </w:rPr>
+        <w:t>Interface (Unity + C#)</w:t>
+      </w:r>
+    </w:p>
+    <w:p>
+      <w:pPr>
+        <w:rPr>
+          <w:b/>
+        </w:rPr>
+      </w:pPr>
+      <w:r>
+        <w:rPr>
+          <w:b/>
+        </w:rPr>
+        <w:t>Arte (Blender / Photoshop / …)</w:t>
+      </w:r>
+    </w:p>
+    <w:p>
+      <w:pPr>
+        <w:rPr>
+          <w:b/>
+        </w:rPr>
+      </w:pPr>
+      <w:r>
+        <w:rPr>
+          <w:b/>
+        </w:rPr>
+        <w:t>Plataforma (Desktop / Android / iOS)</w:t>
+      </w:r>
+    </w:p>
+    <w:p>
+      <w:pPr>
+        <w:rPr>
+          <w:b/>
+        </w:rPr>
+      </w:pPr>
+    </w:p>
+    <w:p>
+      <w:pPr>
+        <w:rPr>
+          <w:b/>
+        </w:rPr>
+      </w:pPr>
+      <w:r>
+        <w:rPr>
+          <w:b/>
+        </w:rPr>
+        <w:t>Ações </w:t>
+      </w:r>
+      <w:r>
+        <w:rPr>
+          <w:b/>
+        </w:rPr>
+        <w:t>(TODO)</w:t>
       </w:r>
       <w:r>
         <w:rPr>
@@ -50,397 +408,11 @@
         <w:pStyle w:val="Paragraphedeliste"/>
         <w:numPr>
           <w:ilvl w:val="0"/>
-          <w:numId w:val="2"/>
-        </w:numPr>
-      </w:pPr>
-      <w:r>
-        <w:t>Implementar Classe Player;</w:t>
-      </w:r>
-    </w:p>
-    <w:p>
-      <w:pPr>
-        <w:pStyle w:val="Paragraphedeliste"/>
-        <w:numPr>
-          <w:ilvl w:val="0"/>
-          <w:numId w:val="2"/>
-        </w:numPr>
-      </w:pPr>
-      <w:r>
-        <w:t xml:space="preserve">Os atributos da Classe Player são: </w:t>
-      </w:r>
-    </w:p>
-    <w:p>
-      <w:pPr>
-        <w:pStyle w:val="Paragraphedeliste"/>
-        <w:numPr>
-          <w:ilvl w:val="0"/>
-          <w:numId w:val="3"/>
-        </w:numPr>
-      </w:pPr>
-      <w:r>
-        <w:t>Nome do jogador: Nickname;</w:t>
-      </w:r>
-    </w:p>
-    <w:p>
-      <w:pPr>
-        <w:pStyle w:val="Paragraphedeliste"/>
-        <w:numPr>
-          <w:ilvl w:val="0"/>
-          <w:numId w:val="3"/>
-        </w:numPr>
-      </w:pPr>
-      <w:r>
-        <w:t>Numero de moedas: Number of Coins;</w:t>
-      </w:r>
-    </w:p>
-    <w:p>
-      <w:pPr>
-        <w:pStyle w:val="Paragraphedeliste"/>
-        <w:numPr>
-          <w:ilvl w:val="0"/>
-          <w:numId w:val="3"/>
-        </w:numPr>
-      </w:pPr>
-      <w:r>
-        <w:t>Cartas do jogador []: Cards [];</w:t>
-      </w:r>
-    </w:p>
-    <w:p>
-      <w:pPr>
-        <w:pStyle w:val="Paragraphedeliste"/>
-        <w:numPr>
-          <w:ilvl w:val="0"/>
-          <w:numId w:val="3"/>
-        </w:numPr>
-        <w:rPr>
-          <w:i/>
-        </w:rPr>
-      </w:pPr>
-      <w:r>
-        <w:rPr>
-          <w:i/>
-        </w:rPr>
-        <w:t>Católico/Protestante: Religion;</w:t>
-      </w:r>
-    </w:p>
-    <w:p>
-      <w:pPr>
-        <w:pStyle w:val="Paragraphedeliste"/>
-        <w:numPr>
-          <w:ilvl w:val="0"/>
           <w:numId w:val="4"/>
         </w:numPr>
       </w:pPr>
       <w:r>
-        <w:t>Os métodos da Classe Player são:</w:t>
-      </w:r>
-    </w:p>
-    <w:p>
-      <w:pPr>
-        <w:pStyle w:val="Paragraphedeliste"/>
-        <w:numPr>
-          <w:ilvl w:val="0"/>
-          <w:numId w:val="5"/>
-        </w:numPr>
-      </w:pPr>
-      <w:r>
-        <w:t>Duque: Compre três moedas;</w:t>
-      </w:r>
-      <w:r>
-        <w:t xml:space="preserve"> *</w:t>
-      </w:r>
-    </w:p>
-    <w:p>
-      <w:pPr>
-        <w:pStyle w:val="Paragraphedeliste"/>
-        <w:numPr>
-          <w:ilvl w:val="0"/>
-          <w:numId w:val="5"/>
-        </w:numPr>
-      </w:pPr>
-      <w:r>
-        <w:t>Duque: Bloquear o pedido de ajuda (cancela pedido de duas moedas);</w:t>
-      </w:r>
-      <w:r>
-        <w:t xml:space="preserve"> *</w:t>
-      </w:r>
-    </w:p>
-    <w:p>
-      <w:pPr>
-        <w:pStyle w:val="Paragraphedeliste"/>
-        <w:numPr>
-          <w:ilvl w:val="0"/>
-          <w:numId w:val="5"/>
-        </w:numPr>
-      </w:pPr>
-      <w:r>
-        <w:t>Assassino: Paga três moedas para matar alguém;</w:t>
-      </w:r>
-      <w:r>
-        <w:t xml:space="preserve"> *</w:t>
-      </w:r>
-    </w:p>
-    <w:p>
-      <w:pPr>
-        <w:pStyle w:val="Paragraphedeliste"/>
-        <w:numPr>
-          <w:ilvl w:val="0"/>
-          <w:numId w:val="5"/>
-        </w:numPr>
-      </w:pPr>
-      <w:r>
-        <w:t>Condessa: Bloqueia o assassino contra ela mesma;</w:t>
-      </w:r>
-      <w:r>
-        <w:t xml:space="preserve"> *</w:t>
-      </w:r>
-    </w:p>
-    <w:p>
-      <w:pPr>
-        <w:pStyle w:val="Paragraphedeliste"/>
-        <w:numPr>
-          <w:ilvl w:val="0"/>
-          <w:numId w:val="5"/>
-        </w:numPr>
-      </w:pPr>
-      <w:r>
-        <w:t>Capitão: Extorquir (roubar duas moedas);</w:t>
-      </w:r>
-      <w:r>
-        <w:t xml:space="preserve"> *</w:t>
-      </w:r>
-    </w:p>
-    <w:p>
-      <w:pPr>
-        <w:pStyle w:val="Paragraphedeliste"/>
-        <w:numPr>
-          <w:ilvl w:val="0"/>
-          <w:numId w:val="5"/>
-        </w:numPr>
-      </w:pPr>
-      <w:r>
-        <w:t>Capitão: Bloquear a extorção dele mesmo;</w:t>
-      </w:r>
-      <w:r>
-        <w:t xml:space="preserve"> *</w:t>
-      </w:r>
-    </w:p>
-    <w:p>
-      <w:pPr>
-        <w:pStyle w:val="Paragraphedeliste"/>
-        <w:numPr>
-          <w:ilvl w:val="0"/>
-          <w:numId w:val="5"/>
-        </w:numPr>
-      </w:pPr>
-      <w:r>
-        <w:t>Embaixador: Sacar duas cartas e devolver duas;</w:t>
-      </w:r>
-      <w:r>
-        <w:t xml:space="preserve"> *</w:t>
-      </w:r>
-    </w:p>
-    <w:p>
-      <w:pPr>
-        <w:pStyle w:val="Paragraphedeliste"/>
-        <w:numPr>
-          <w:ilvl w:val="0"/>
-          <w:numId w:val="5"/>
-        </w:numPr>
-      </w:pPr>
-      <w:r>
-        <w:t>Comprar uma moeda;</w:t>
-      </w:r>
-    </w:p>
-    <w:p>
-      <w:pPr>
-        <w:pStyle w:val="Paragraphedeliste"/>
-        <w:numPr>
-          <w:ilvl w:val="0"/>
-          <w:numId w:val="5"/>
-        </w:numPr>
-      </w:pPr>
-      <w:r>
-        <w:t>Pedir ajuda externa;</w:t>
-      </w:r>
-      <w:r>
-        <w:t xml:space="preserve"> *</w:t>
-      </w:r>
-    </w:p>
-    <w:p>
-      <w:pPr>
-        <w:pStyle w:val="Paragraphedeliste"/>
-        <w:numPr>
-          <w:ilvl w:val="0"/>
-          <w:numId w:val="5"/>
-        </w:numPr>
-      </w:pPr>
-      <w:r>
-        <w:t>Golpe de estado (obrigatório para quem possui dez ou mais moedas);</w:t>
-      </w:r>
-    </w:p>
-    <w:p>
-      <w:pPr>
-        <w:pStyle w:val="Paragraphedeliste"/>
-        <w:ind w:left="1440"/>
-      </w:pPr>
-      <w:r>
-        <w:t>*: Ações que dependem da escolha da classe.</w:t>
-      </w:r>
-    </w:p>
-    <w:p>
-      <w:pPr>
-        <w:rPr>
-          <w:b/>
-        </w:rPr>
-      </w:pPr>
-      <w:r>
-        <w:rPr>
-          <w:b/>
-        </w:rPr>
-        <w:t>Fluxograma (Unity + C#)</w:t>
-      </w:r>
-    </w:p>
-    <w:p>
-      <w:pPr>
-        <w:rPr>
-          <w:b/>
-          <w:lang w:val="fr-FR"/>
-        </w:rPr>
-      </w:pPr>
-      <w:proofErr w:type="spellStart"/>
-      <w:r>
-        <w:rPr>
-          <w:b/>
-          <w:lang w:val="fr-FR"/>
-        </w:rPr>
-        <w:t>Rede</w:t>
-      </w:r>
-      <w:proofErr w:type="spellEnd"/>
-      <w:r>
-        <w:rPr>
-          <w:b/>
-          <w:lang w:val="fr-FR"/>
-        </w:rPr>
-        <w:t xml:space="preserve"> (Photon Engine – Plugin </w:t>
-      </w:r>
-      <w:proofErr w:type="spellStart"/>
-      <w:r>
-        <w:rPr>
-          <w:b/>
-          <w:lang w:val="fr-FR"/>
-        </w:rPr>
-        <w:t>Unity</w:t>
-      </w:r>
-      <w:proofErr w:type="spellEnd"/>
-      <w:r>
-        <w:rPr>
-          <w:b/>
-          <w:lang w:val="fr-FR"/>
-        </w:rPr>
-        <w:t>)</w:t>
-      </w:r>
-    </w:p>
-    <w:p>
-      <w:pPr>
-        <w:rPr>
-          <w:b/>
-          <w:lang w:val="fr-FR"/>
-        </w:rPr>
-      </w:pPr>
-      <w:r>
-        <w:rPr>
-          <w:b/>
-          <w:lang w:val="fr-FR"/>
-        </w:rPr>
-        <w:t>Interface (</w:t>
-      </w:r>
-      <w:proofErr w:type="spellStart"/>
-      <w:r>
-        <w:rPr>
-          <w:b/>
-          <w:lang w:val="fr-FR"/>
-        </w:rPr>
-        <w:t>Unity</w:t>
-      </w:r>
-      <w:proofErr w:type="spellEnd"/>
-      <w:r>
-        <w:rPr>
-          <w:b/>
-          <w:lang w:val="fr-FR"/>
-        </w:rPr>
-        <w:t xml:space="preserve"> + C#)</w:t>
-      </w:r>
-    </w:p>
-    <w:p>
-      <w:pPr>
-        <w:rPr>
-          <w:b/>
-          <w:lang w:val="fr-FR"/>
-        </w:rPr>
-      </w:pPr>
-      <w:r>
-        <w:rPr>
-          <w:b/>
-          <w:lang w:val="fr-FR"/>
-        </w:rPr>
-        <w:t>Arte (Blender / Photoshop / …)</w:t>
-      </w:r>
-    </w:p>
-    <w:p>
-      <w:pPr>
-        <w:rPr>
-          <w:b/>
-          <w:lang w:val="fr-FR"/>
-        </w:rPr>
-      </w:pPr>
-      <w:proofErr w:type="spellStart"/>
-      <w:r>
-        <w:rPr>
-          <w:b/>
-          <w:lang w:val="fr-FR"/>
-        </w:rPr>
-        <w:t>Plataforma</w:t>
-      </w:r>
-      <w:proofErr w:type="spellEnd"/>
-      <w:r>
-        <w:rPr>
-          <w:b/>
-          <w:lang w:val="fr-FR"/>
-        </w:rPr>
-        <w:t xml:space="preserve"> (Desktop / Android / iOS)</w:t>
-      </w:r>
-    </w:p>
-    <w:p>
-      <w:pPr>
-        <w:rPr>
-          <w:b/>
-          <w:lang w:val="fr-FR"/>
-        </w:rPr>
-      </w:pPr>
-    </w:p>
-    <w:p>
-      <w:pPr>
-        <w:rPr>
-          <w:b/>
-          <w:lang w:val="fr-FR"/>
-        </w:rPr>
-      </w:pPr>
-      <w:proofErr w:type="spellStart"/>
-      <w:r>
-        <w:rPr>
-          <w:b/>
-          <w:lang w:val="fr-FR"/>
-        </w:rPr>
-        <w:t>Ações</w:t>
-      </w:r>
-      <w:proofErr w:type="spellEnd"/>
-      <w:r>
-        <w:rPr>
-          <w:b/>
-          <w:lang w:val="fr-FR"/>
-        </w:rPr>
-        <w:t> :</w:t>
+        <w:t>Adicionar enum referente as cartas do baralho;</w:t>
       </w:r>
     </w:p>
     <w:p>
@@ -450,38 +422,96 @@
           <w:ilvl w:val="0"/>
           <w:numId w:val="4"/>
         </w:numPr>
-        <w:rPr>
-          <w:lang w:val="fr-FR"/>
-        </w:rPr>
-      </w:pPr>
-      <w:proofErr w:type="spellStart"/>
-      <w:r>
-        <w:rPr>
-          <w:lang w:val="fr-FR"/>
-        </w:rPr>
-        <w:t>Criar</w:t>
-      </w:r>
-      <w:proofErr w:type="spellEnd"/>
-      <w:r>
-        <w:rPr>
-          <w:lang w:val="fr-FR"/>
-        </w:rPr>
-        <w:t xml:space="preserve"> </w:t>
-      </w:r>
-      <w:proofErr w:type="spellStart"/>
-      <w:r>
-        <w:rPr>
-          <w:lang w:val="fr-FR"/>
-        </w:rPr>
-        <w:t>repositório</w:t>
-      </w:r>
-      <w:proofErr w:type="spellEnd"/>
-      <w:r>
-        <w:rPr>
-          <w:lang w:val="fr-FR"/>
-        </w:rPr>
-        <w:t xml:space="preserve"> GitHub ;</w:t>
-      </w:r>
+      </w:pPr>
+      <w:r>
+        <w:t>O jogo deve começar apenas com um numero minimo</w:t>
+      </w:r>
+      <w:r>
+        <w:t>/maximo</w:t>
+      </w:r>
+      <w:r>
+        <w:t xml:space="preserve"> de players;</w:t>
+      </w:r>
+    </w:p>
+    <w:p>
+      <w:pPr>
+        <w:pStyle w:val="Paragraphedeliste"/>
+        <w:numPr>
+          <w:ilvl w:val="0"/>
+          <w:numId w:val="4"/>
+        </w:numPr>
+      </w:pPr>
+      <w:r>
+        <w:t>Unique name</w:t>
+      </w:r>
+      <w:r>
+        <w:t xml:space="preserve"> – dois jogadores não podem ter o mesmo nome</w:t>
+      </w:r>
+      <w:r>
+        <w:t>;</w:t>
+      </w:r>
+    </w:p>
+    <w:p>
+      <w:pPr>
+        <w:pStyle w:val="Paragraphedeliste"/>
+        <w:numPr>
+          <w:ilvl w:val="0"/>
+          <w:numId w:val="4"/>
+        </w:numPr>
+      </w:pPr>
+      <w:r>
+        <w:t>Sortear a ordem de quem começa jogando;</w:t>
+      </w:r>
+    </w:p>
+    <w:p>
+      <w:pPr>
+        <w:pStyle w:val="Paragraphedeliste"/>
+        <w:numPr>
+          <w:ilvl w:val="0"/>
+          <w:numId w:val="4"/>
+        </w:numPr>
+      </w:pPr>
+      <w:r>
+        <w:t>Inicializar moedas;</w:t>
+      </w:r>
+    </w:p>
+    <w:p>
+      <w:pPr>
+        <w:pStyle w:val="Paragraphedeliste"/>
+        <w:numPr>
+          <w:ilvl w:val="0"/>
+          <w:numId w:val="4"/>
+        </w:numPr>
+      </w:pPr>
+      <w:r>
+        <w:t>Ações jogadores;</w:t>
+      </w:r>
+    </w:p>
+    <w:p>
+      <w:pPr>
+        <w:pStyle w:val="Paragraphedeliste"/>
+        <w:numPr>
+          <w:ilvl w:val="0"/>
+          <w:numId w:val="4"/>
+        </w:numPr>
+        <w:rPr>
+          <w:color w:val="5B9BD5" w:themeColor="accent1"/>
+        </w:rPr>
+      </w:pPr>
+      <w:r>
+        <w:rPr>
+          <w:color w:val="5B9BD5" w:themeColor="accent1"/>
+        </w:rPr>
+        <w:t>Subescrever método ToString para classes game e player;</w:t>
+      </w:r>
+    </w:p>
+    <w:p>
+      <w:pPr>
+        <w:pStyle w:val="Paragraphedeliste"/>
+        <w:rPr>
+          <w:color w:val="5B9BD5" w:themeColor="accent1"/>
+        </w:rPr>
+      </w:pPr>
       <w:bookmarkStart w:id="0" w:name="_GoBack"/>
       <w:bookmarkEnd w:id="0"/>
     </w:p>
@@ -494,30 +524,10 @@
         </w:numPr>
       </w:pPr>
       <w:r>
-        <w:t>Implementar regras do jogo em C</w:t>
-      </w:r>
-      <w:r>
-        <w:t xml:space="preserve">#  (24/09 </w:t>
-      </w:r>
-      <w:r>
-        <w:t xml:space="preserve"> – 19h</w:t>
-      </w:r>
-      <w:r>
-        <w:t>) ;</w:t>
-      </w:r>
-    </w:p>
-    <w:p>
-      <w:pPr>
-        <w:pStyle w:val="Paragraphedeliste"/>
-        <w:numPr>
-          <w:ilvl w:val="0"/>
-          <w:numId w:val="4"/>
-        </w:numPr>
-      </w:pPr>
-      <w:r>
         <w:t>Verificar regulamentação ;</w:t>
       </w:r>
     </w:p>
+    <w:p/>
     <w:sectPr>
       <w:pgSz w:w="11906" w:h="16838"/>
       <w:pgMar w:top="1417" w:right="1417" w:bottom="1417" w:left="1417" w:header="708" w:footer="708" w:gutter="0"/>
@@ -1452,6 +1462,7 @@
   <w:style w:type="paragraph" w:default="1" w:styleId="Normal">
     <w:name w:val="Normal"/>
     <w:qFormat/>
+    <w:rsid w:val="002F1B4C"/>
   </w:style>
   <w:style w:type="character" w:default="1" w:styleId="Policepardfaut">
     <w:name w:val="Default Paragraph Font"/>

</xml_diff>

<commit_message>
Initial interface unity, EnterNickName AddPlayer StartGame
</commit_message>
<xml_diff>
--- a/Planejamento/Projeto_md.docx
+++ b/Planejamento/Projeto_md.docx
@@ -48,13 +48,7 @@
         <w:rPr>
           <w:i/>
         </w:rPr>
-        <w:t xml:space="preserve">Católico/Protestante: </w:t>
-      </w:r>
-      <w:r>
-        <w:rPr>
-          <w:i/>
-        </w:rPr>
-        <w:t>Religion;</w:t>
+        <w:t>Católico/Protestante: Religion;</w:t>
       </w:r>
     </w:p>
     <w:p>
@@ -155,6 +149,78 @@
         </w:rPr>
         <w:t>Ações (TODO):</w:t>
       </w:r>
+    </w:p>
+    <w:p>
+      <w:pPr>
+        <w:rPr>
+          <w:b/>
+        </w:rPr>
+      </w:pPr>
+      <w:r>
+        <w:rPr>
+          <w:b/>
+        </w:rPr>
+        <w:t>INTERFACE</w:t>
+      </w:r>
+    </w:p>
+    <w:p>
+      <w:pPr>
+        <w:rPr>
+          <w:b/>
+        </w:rPr>
+      </w:pPr>
+      <w:r>
+        <w:rPr>
+          <w:b/>
+        </w:rPr>
+        <w:t>- desaparecer a tela inicial de adicionar jogadores</w:t>
+      </w:r>
+    </w:p>
+    <w:p>
+      <w:pPr>
+        <w:rPr>
+          <w:b/>
+        </w:rPr>
+      </w:pPr>
+      <w:r>
+        <w:rPr>
+          <w:b/>
+        </w:rPr>
+        <w:t>- mostrar as cartas de cada jogador na mesa</w:t>
+      </w:r>
+    </w:p>
+    <w:p>
+      <w:pPr>
+        <w:rPr>
+          <w:b/>
+        </w:rPr>
+      </w:pPr>
+      <w:r>
+        <w:rPr>
+          <w:b/>
+        </w:rPr>
+        <w:t>- indicar o jogador atual</w:t>
+      </w:r>
+    </w:p>
+    <w:p>
+      <w:pPr>
+        <w:rPr>
+          <w:b/>
+        </w:rPr>
+      </w:pPr>
+      <w:r>
+        <w:rPr>
+          <w:b/>
+        </w:rPr>
+        <w:t>- mostrar ações possíveis para o jogador atual</w:t>
+      </w:r>
+    </w:p>
+    <w:p>
+      <w:pPr>
+        <w:rPr>
+          <w:b/>
+        </w:rPr>
+      </w:pPr>
     </w:p>
     <w:p>
       <w:pPr>
@@ -165,10 +231,7 @@
         </w:numPr>
       </w:pPr>
       <w:r>
-        <w:t xml:space="preserve">Unique name – dois </w:t>
-      </w:r>
-      <w:r>
-        <w:t>jogadores não podem ter o mesmo nome;</w:t>
+        <w:t>Unique name – dois jogadores não podem ter o mesmo nome;</w:t>
       </w:r>
     </w:p>
     <w:p>
@@ -198,10 +261,7 @@
         </w:numPr>
       </w:pPr>
       <w:r>
-        <w:t>V</w:t>
-      </w:r>
-      <w:r>
-        <w:t>erificar regulamentação;</w:t>
+        <w:t>Verificar regulamentação;</w:t>
       </w:r>
     </w:p>
     <w:p>

</xml_diff>